<commit_message>
Update : some mistake
</commit_message>
<xml_diff>
--- a/報告.docx
+++ b/報告.docx
@@ -292,7 +292,7 @@
           </w:tcPr>
           <w:p>
             <w:r>
-              <w:t>5.0653866464464485</w:t>
+              <w:t>6.353183994011977</w:t>
             </w:r>
             <w:bookmarkStart w:id="0" w:name="_GoBack"/>
             <w:bookmarkEnd w:id="0"/>
@@ -325,25 +325,7 @@
               <w:rPr>
                 <w:rFonts w:hint="eastAsia"/>
               </w:rPr>
-              <w:t>167</w:t>
-            </w:r>
-            <w:r>
-              <w:rPr>
-                <w:rFonts w:hint="eastAsia"/>
-              </w:rPr>
-              <w:t>,</w:t>
-            </w:r>
-            <w:r>
-              <w:rPr>
-                <w:rFonts w:hint="eastAsia"/>
-              </w:rPr>
-              <w:t>422</w:t>
-            </w:r>
-            <w:r>
-              <w:rPr>
-                <w:rFonts w:hint="eastAsia"/>
-              </w:rPr>
-              <w:t xml:space="preserve"> bytes</w:t>
+              <w:t>167,422 bytes</w:t>
             </w:r>
           </w:p>
         </w:tc>
@@ -357,7 +339,7 @@
               <w:ind w:leftChars="0" w:left="0"/>
             </w:pPr>
             <w:r>
-              <w:t>7.4473588478428665</w:t>
+              <w:t>5.0653866464464485</w:t>
             </w:r>
           </w:p>
         </w:tc>
@@ -367,9 +349,6 @@
       <w:pPr>
         <w:pStyle w:val="a3"/>
         <w:ind w:leftChars="0" w:left="360"/>
-        <w:rPr>
-          <w:rFonts w:hint="eastAsia"/>
-        </w:rPr>
       </w:pPr>
     </w:p>
     <w:sectPr>

</xml_diff>